<commit_message>
WIP: renamed the branch and updated documents
</commit_message>
<xml_diff>
--- a/docs/Template Creation.docx
+++ b/docs/Template Creation.docx
@@ -2913,17 +2913,18 @@
         <w:tblLook w:val="04A0" w:firstRow="1" w:lastRow="0" w:firstColumn="1" w:lastColumn="0" w:noHBand="0" w:noVBand="1"/>
       </w:tblPr>
       <w:tblGrid>
-        <w:gridCol w:w="1690"/>
-        <w:gridCol w:w="985"/>
-        <w:gridCol w:w="1268"/>
-        <w:gridCol w:w="1329"/>
-        <w:gridCol w:w="1285"/>
-        <w:gridCol w:w="1739"/>
+        <w:gridCol w:w="1513"/>
+        <w:gridCol w:w="1140"/>
+        <w:gridCol w:w="970"/>
+        <w:gridCol w:w="989"/>
+        <w:gridCol w:w="1148"/>
+        <w:gridCol w:w="1033"/>
+        <w:gridCol w:w="1503"/>
       </w:tblGrid>
       <w:tr>
         <w:tc>
           <w:tcPr>
-            <w:tcW w:w="1885" w:type="dxa"/>
+            <w:tcW w:w="1587" w:type="dxa"/>
             <w:shd w:val="clear" w:color="auto" w:fill="F2F2F2" w:themeFill="background1" w:themeFillShade="F2"/>
             <w:vAlign w:val="center"/>
           </w:tcPr>
@@ -2954,7 +2955,35 @@
         </w:tc>
         <w:tc>
           <w:tcPr>
-            <w:tcW w:w="995" w:type="dxa"/>
+            <w:tcW w:w="757" w:type="dxa"/>
+            <w:shd w:val="clear" w:color="auto" w:fill="F2F2F2" w:themeFill="background1" w:themeFillShade="F2"/>
+          </w:tcPr>
+          <w:p>
+            <w:pPr>
+              <w:jc w:val="center"/>
+              <w:rPr>
+                <w:rFonts w:ascii="Lato" w:hAnsi="Lato"/>
+                <w:b/>
+                <w:bCs/>
+                <w:sz w:val="20"/>
+                <w:szCs w:val="20"/>
+              </w:rPr>
+            </w:pPr>
+            <w:r>
+              <w:rPr>
+                <w:rFonts w:ascii="Lato" w:hAnsi="Lato"/>
+                <w:b/>
+                <w:bCs/>
+                <w:sz w:val="20"/>
+                <w:szCs w:val="20"/>
+              </w:rPr>
+              <w:t>Role Name</w:t>
+            </w:r>
+          </w:p>
+        </w:tc>
+        <w:tc>
+          <w:tcPr>
+            <w:tcW w:w="975" w:type="dxa"/>
             <w:shd w:val="clear" w:color="auto" w:fill="F2F2F2" w:themeFill="background1" w:themeFillShade="F2"/>
             <w:vAlign w:val="center"/>
           </w:tcPr>
@@ -2984,7 +3013,7 @@
         </w:tc>
         <w:tc>
           <w:tcPr>
-            <w:tcW w:w="1440" w:type="dxa"/>
+            <w:tcW w:w="1078" w:type="dxa"/>
             <w:shd w:val="clear" w:color="auto" w:fill="F2F2F2" w:themeFill="background1" w:themeFillShade="F2"/>
             <w:vAlign w:val="center"/>
           </w:tcPr>
@@ -3014,7 +3043,7 @@
         </w:tc>
         <w:tc>
           <w:tcPr>
-            <w:tcW w:w="1440" w:type="dxa"/>
+            <w:tcW w:w="1206" w:type="dxa"/>
             <w:shd w:val="clear" w:color="auto" w:fill="F2F2F2" w:themeFill="background1" w:themeFillShade="F2"/>
             <w:vAlign w:val="center"/>
           </w:tcPr>
@@ -3044,7 +3073,7 @@
         </w:tc>
         <w:tc>
           <w:tcPr>
-            <w:tcW w:w="1440" w:type="dxa"/>
+            <w:tcW w:w="1114" w:type="dxa"/>
             <w:shd w:val="clear" w:color="auto" w:fill="F2F2F2" w:themeFill="background1" w:themeFillShade="F2"/>
             <w:vAlign w:val="center"/>
           </w:tcPr>
@@ -3074,7 +3103,7 @@
         </w:tc>
         <w:tc>
           <w:tcPr>
-            <w:tcW w:w="1885" w:type="dxa"/>
+            <w:tcW w:w="1579" w:type="dxa"/>
             <w:shd w:val="clear" w:color="auto" w:fill="F2F2F2" w:themeFill="background1" w:themeFillShade="F2"/>
             <w:vAlign w:val="center"/>
           </w:tcPr>
@@ -3106,7 +3135,7 @@
       <w:tr>
         <w:tc>
           <w:tcPr>
-            <w:tcW w:w="1885" w:type="dxa"/>
+            <w:tcW w:w="1587" w:type="dxa"/>
           </w:tcPr>
           <w:p>
             <w:pPr>
@@ -3133,7 +3162,33 @@
         </w:tc>
         <w:tc>
           <w:tcPr>
-            <w:tcW w:w="995" w:type="dxa"/>
+            <w:tcW w:w="757" w:type="dxa"/>
+            <w:vAlign w:val="center"/>
+          </w:tcPr>
+          <w:p>
+            <w:pPr>
+              <w:jc w:val="center"/>
+              <w:rPr>
+                <w:rFonts w:ascii="Lato" w:hAnsi="Lato"/>
+                <w:sz w:val="20"/>
+                <w:szCs w:val="20"/>
+                <w:highlight w:val="yellow"/>
+              </w:rPr>
+            </w:pPr>
+            <w:r>
+              <w:rPr>
+                <w:rFonts w:ascii="Lato" w:hAnsi="Lato"/>
+                <w:sz w:val="20"/>
+                <w:szCs w:val="20"/>
+                <w:highlight w:val="yellow"/>
+              </w:rPr>
+              <w:t>Manager</w:t>
+            </w:r>
+          </w:p>
+        </w:tc>
+        <w:tc>
+          <w:tcPr>
+            <w:tcW w:w="975" w:type="dxa"/>
             <w:vAlign w:val="center"/>
           </w:tcPr>
           <w:p>
@@ -3158,7 +3213,7 @@
         </w:tc>
         <w:tc>
           <w:tcPr>
-            <w:tcW w:w="1440" w:type="dxa"/>
+            <w:tcW w:w="1078" w:type="dxa"/>
             <w:vAlign w:val="center"/>
           </w:tcPr>
           <w:p>
@@ -3183,7 +3238,7 @@
         </w:tc>
         <w:tc>
           <w:tcPr>
-            <w:tcW w:w="1440" w:type="dxa"/>
+            <w:tcW w:w="1206" w:type="dxa"/>
             <w:vAlign w:val="center"/>
           </w:tcPr>
           <w:p>
@@ -3208,7 +3263,7 @@
         </w:tc>
         <w:tc>
           <w:tcPr>
-            <w:tcW w:w="1440" w:type="dxa"/>
+            <w:tcW w:w="1114" w:type="dxa"/>
             <w:vAlign w:val="center"/>
           </w:tcPr>
           <w:p>
@@ -3233,7 +3288,7 @@
         </w:tc>
         <w:tc>
           <w:tcPr>
-            <w:tcW w:w="1885" w:type="dxa"/>
+            <w:tcW w:w="1579" w:type="dxa"/>
             <w:vAlign w:val="center"/>
           </w:tcPr>
           <w:p>
@@ -3260,7 +3315,7 @@
       <w:tr>
         <w:tc>
           <w:tcPr>
-            <w:tcW w:w="1885" w:type="dxa"/>
+            <w:tcW w:w="1587" w:type="dxa"/>
           </w:tcPr>
           <w:p>
             <w:pPr>
@@ -3287,7 +3342,33 @@
         </w:tc>
         <w:tc>
           <w:tcPr>
-            <w:tcW w:w="995" w:type="dxa"/>
+            <w:tcW w:w="757" w:type="dxa"/>
+            <w:vAlign w:val="center"/>
+          </w:tcPr>
+          <w:p>
+            <w:pPr>
+              <w:jc w:val="center"/>
+              <w:rPr>
+                <w:rFonts w:ascii="Lato" w:hAnsi="Lato"/>
+                <w:sz w:val="20"/>
+                <w:szCs w:val="20"/>
+                <w:highlight w:val="yellow"/>
+              </w:rPr>
+            </w:pPr>
+            <w:r>
+              <w:rPr>
+                <w:rFonts w:ascii="Lato" w:hAnsi="Lato"/>
+                <w:sz w:val="20"/>
+                <w:szCs w:val="20"/>
+                <w:highlight w:val="yellow"/>
+              </w:rPr>
+              <w:t>Staff</w:t>
+            </w:r>
+          </w:p>
+        </w:tc>
+        <w:tc>
+          <w:tcPr>
+            <w:tcW w:w="975" w:type="dxa"/>
             <w:vAlign w:val="center"/>
           </w:tcPr>
           <w:p>
@@ -3312,7 +3393,7 @@
         </w:tc>
         <w:tc>
           <w:tcPr>
-            <w:tcW w:w="1440" w:type="dxa"/>
+            <w:tcW w:w="1078" w:type="dxa"/>
             <w:vAlign w:val="center"/>
           </w:tcPr>
           <w:p>
@@ -3337,7 +3418,7 @@
         </w:tc>
         <w:tc>
           <w:tcPr>
-            <w:tcW w:w="1440" w:type="dxa"/>
+            <w:tcW w:w="1206" w:type="dxa"/>
             <w:vAlign w:val="center"/>
           </w:tcPr>
           <w:p>
@@ -3362,7 +3443,7 @@
         </w:tc>
         <w:tc>
           <w:tcPr>
-            <w:tcW w:w="1440" w:type="dxa"/>
+            <w:tcW w:w="1114" w:type="dxa"/>
             <w:vAlign w:val="center"/>
           </w:tcPr>
           <w:p>
@@ -3387,7 +3468,7 @@
         </w:tc>
         <w:tc>
           <w:tcPr>
-            <w:tcW w:w="1885" w:type="dxa"/>
+            <w:tcW w:w="1579" w:type="dxa"/>
             <w:vAlign w:val="center"/>
           </w:tcPr>
           <w:p>
@@ -3414,7 +3495,7 @@
       <w:tr>
         <w:tc>
           <w:tcPr>
-            <w:tcW w:w="1885" w:type="dxa"/>
+            <w:tcW w:w="1587" w:type="dxa"/>
           </w:tcPr>
           <w:p>
             <w:pPr>
@@ -3435,13 +3516,39 @@
                 <w:sz w:val="20"/>
                 <w:szCs w:val="20"/>
               </w:rPr>
-              <w:t>Others</w:t>
-            </w:r>
-          </w:p>
-        </w:tc>
-        <w:tc>
-          <w:tcPr>
-            <w:tcW w:w="995" w:type="dxa"/>
+              <w:t>Subscribers</w:t>
+            </w:r>
+          </w:p>
+        </w:tc>
+        <w:tc>
+          <w:tcPr>
+            <w:tcW w:w="757" w:type="dxa"/>
+            <w:vAlign w:val="center"/>
+          </w:tcPr>
+          <w:p>
+            <w:pPr>
+              <w:jc w:val="center"/>
+              <w:rPr>
+                <w:rFonts w:ascii="Lato" w:hAnsi="Lato"/>
+                <w:sz w:val="20"/>
+                <w:szCs w:val="20"/>
+                <w:highlight w:val="yellow"/>
+              </w:rPr>
+            </w:pPr>
+            <w:r>
+              <w:rPr>
+                <w:rFonts w:ascii="Lato" w:hAnsi="Lato"/>
+                <w:sz w:val="20"/>
+                <w:szCs w:val="20"/>
+                <w:highlight w:val="yellow"/>
+              </w:rPr>
+              <w:t>Subscriber</w:t>
+            </w:r>
+          </w:p>
+        </w:tc>
+        <w:tc>
+          <w:tcPr>
+            <w:tcW w:w="975" w:type="dxa"/>
             <w:vAlign w:val="center"/>
           </w:tcPr>
           <w:p>
@@ -3466,7 +3573,7 @@
         </w:tc>
         <w:tc>
           <w:tcPr>
-            <w:tcW w:w="1440" w:type="dxa"/>
+            <w:tcW w:w="1078" w:type="dxa"/>
             <w:vAlign w:val="center"/>
           </w:tcPr>
           <w:p>
@@ -3491,7 +3598,7 @@
         </w:tc>
         <w:tc>
           <w:tcPr>
-            <w:tcW w:w="1440" w:type="dxa"/>
+            <w:tcW w:w="1206" w:type="dxa"/>
             <w:vAlign w:val="center"/>
           </w:tcPr>
           <w:p>
@@ -3516,7 +3623,7 @@
         </w:tc>
         <w:tc>
           <w:tcPr>
-            <w:tcW w:w="1440" w:type="dxa"/>
+            <w:tcW w:w="1114" w:type="dxa"/>
             <w:vAlign w:val="center"/>
           </w:tcPr>
           <w:p>
@@ -3541,7 +3648,7 @@
         </w:tc>
         <w:tc>
           <w:tcPr>
-            <w:tcW w:w="1885" w:type="dxa"/>
+            <w:tcW w:w="1579" w:type="dxa"/>
             <w:vAlign w:val="center"/>
           </w:tcPr>
           <w:p>
@@ -4246,6 +4353,7 @@
                 <w:sz w:val="20"/>
                 <w:szCs w:val="20"/>
               </w:rPr>
+              <w:lastRenderedPageBreak/>
               <w:br/>
               <w:t>This offer is valid from {{</w:t>
             </w:r>
@@ -4299,7 +4407,6 @@
                 <w:sz w:val="20"/>
                 <w:szCs w:val="20"/>
               </w:rPr>
-              <w:lastRenderedPageBreak/>
               <w:br/>
               <w:t>Quantities are limited, and items are available on a first-come, first-served basis.</w:t>
             </w:r>
@@ -4970,17 +5077,9 @@
                 <w:sz w:val="20"/>
                 <w:szCs w:val="20"/>
               </w:rPr>
+              <w:lastRenderedPageBreak/>
               <w:br/>
-              <w:t xml:space="preserve">Come connect with your community, learn more about pantry services, and participate in </w:t>
-            </w:r>
-            <w:r>
-              <w:rPr>
-                <w:rFonts w:ascii="Lato" w:hAnsi="Lato"/>
-                <w:sz w:val="20"/>
-                <w:szCs w:val="20"/>
-              </w:rPr>
-              <w:lastRenderedPageBreak/>
-              <w:t>fun activities!</w:t>
+              <w:t>Come connect with your community, learn more about pantry services, and participate in fun activities!</w:t>
             </w:r>
             <w:r>
               <w:rPr>
@@ -5414,10 +5513,7 @@
         <w:t>Overview</w:t>
       </w:r>
       <w:r>
-        <w:t xml:space="preserve">: </w:t>
-      </w:r>
-      <w:r>
-        <w:t>The Template Manager is part of the Food Pantry Notification System. It allows managers to create, edit, and delete standardized message templates. Staff members can select and use these templates when sending pantry-related communications.</w:t>
+        <w:t>: The Template Manager is part of the Food Pantry Notification System. It allows managers to create, edit, and delete standardized message templates. Staff members can select and use these templates when sending pantry-related communications.</w:t>
       </w:r>
     </w:p>
     <w:p>

</xml_diff>